<commit_message>
lzw forward framer fsm
</commit_message>
<xml_diff>
--- a/docLzw/净荷压缩方案CQIU20190125a.docx
+++ b/docLzw/净荷压缩方案CQIU20190125a.docx
@@ -5037,7 +5037,7 @@
             <v:path o:extrusionok="f" gradientshapeok="t" o:connecttype="rect"/>
             <o:lock v:ext="edit" aspectratio="t"/>
           </v:shapetype>
-          <v:shape id="_x0000_i1026" type="#_x0000_t75" style="width:276.95pt;height:71.55pt">
+          <v:shape id="_x0000_i1026" type="#_x0000_t75" style="width:277.05pt;height:71.4pt">
             <v:imagedata r:id="rId10" o:title=""/>
           </v:shape>
         </w:pict>
@@ -5620,7 +5620,7 @@
       </w:pPr>
       <w:r>
         <w:pict>
-          <v:shape id="_x0000_i1027" type="#_x0000_t75" style="width:332.15pt;height:26.5pt">
+          <v:shape id="_x0000_i1027" type="#_x0000_t75" style="width:332.35pt;height:26.5pt">
             <v:imagedata r:id="rId13" o:title=""/>
           </v:shape>
         </w:pict>
@@ -7743,7 +7743,7 @@
       </w:pPr>
       <w:r>
         <w:pict>
-          <v:shape id="_x0000_i1028" type="#_x0000_t75" style="width:283.15pt;height:71.55pt">
+          <v:shape id="_x0000_i1028" type="#_x0000_t75" style="width:283.4pt;height:71.4pt">
             <v:imagedata r:id="rId15" o:title=""/>
           </v:shape>
         </w:pict>
@@ -10572,11 +10572,6 @@
       </w:r>
     </w:p>
     <w:p>
-      <w:pPr>
-        <w:rPr>
-          <w:rFonts w:hint="eastAsia"/>
-        </w:rPr>
-      </w:pPr>
       <w:r>
         <w:rPr>
           <w:noProof/>
@@ -10632,7 +10627,6 @@
     <w:p>
       <w:pPr>
         <w:rPr>
-          <w:rFonts w:hint="eastAsia"/>
           <w:color w:val="FF0000"/>
         </w:rPr>
       </w:pPr>
@@ -10696,7 +10690,6 @@
     <w:p>
       <w:pPr>
         <w:rPr>
-          <w:rFonts w:hint="eastAsia"/>
           <w:color w:val="FF0000"/>
         </w:rPr>
       </w:pPr>
@@ -10767,7 +10760,6 @@
     <w:p>
       <w:pPr>
         <w:rPr>
-          <w:rFonts w:hint="eastAsia"/>
           <w:color w:val="FF0000"/>
         </w:rPr>
       </w:pPr>
@@ -10915,7 +10907,6 @@
     <w:p>
       <w:pPr>
         <w:rPr>
-          <w:rFonts w:hint="eastAsia"/>
           <w:color w:val="FF0000"/>
         </w:rPr>
       </w:pPr>
@@ -10958,7 +10949,6 @@
     <w:p>
       <w:pPr>
         <w:rPr>
-          <w:rFonts w:hint="eastAsia"/>
           <w:color w:val="FF0000"/>
         </w:rPr>
       </w:pPr>
@@ -11468,11 +11458,6 @@
       </w:r>
     </w:p>
     <w:p>
-      <w:pPr>
-        <w:rPr>
-          <w:rFonts w:hint="eastAsia"/>
-        </w:rPr>
-      </w:pPr>
       <w:r>
         <w:rPr>
           <w:rFonts w:hint="eastAsia"/>
@@ -11566,7 +11551,7 @@
         <w:snapToGrid w:val="0"/>
         <w:spacing w:before="0" w:after="0" w:line="240" w:lineRule="auto"/>
         <w:rPr>
-          <w:rFonts w:ascii="Times New Roman" w:eastAsia="微软雅黑" w:hAnsi="微软雅黑" w:hint="eastAsia"/>
+          <w:rFonts w:ascii="Times New Roman" w:eastAsia="微软雅黑" w:hAnsi="微软雅黑"/>
           <w:b w:val="0"/>
           <w:szCs w:val="21"/>
         </w:rPr>
@@ -11592,34 +11577,38 @@
         <w:snapToGrid w:val="0"/>
         <w:spacing w:before="0" w:after="0" w:line="240" w:lineRule="auto"/>
         <w:rPr>
+          <w:rFonts w:hAnsi="微软雅黑"/>
+          <w:b w:val="0"/>
+          <w:szCs w:val="21"/>
+        </w:rPr>
+      </w:pPr>
+      <w:r>
+        <w:rPr>
           <w:rFonts w:hAnsi="微软雅黑" w:hint="eastAsia"/>
           <w:b w:val="0"/>
           <w:szCs w:val="21"/>
         </w:rPr>
-      </w:pPr>
-      <w:r>
-        <w:rPr>
-          <w:rFonts w:hAnsi="微软雅黑" w:hint="eastAsia"/>
-          <w:b w:val="0"/>
-          <w:szCs w:val="21"/>
-        </w:rPr>
         <w:t>状态图</w:t>
       </w:r>
     </w:p>
     <w:p>
       <w:pPr>
         <w:jc w:val="center"/>
-      </w:pPr>
-      <w:r>
-        <w:rPr>
+        <w:rPr>
+          <w:rFonts w:hint="eastAsia"/>
+        </w:rPr>
+      </w:pPr>
+      <w:r>
+        <w:rPr>
+          <w:rFonts w:hint="eastAsia"/>
           <w:noProof/>
           <w:snapToGrid/>
         </w:rPr>
         <w:drawing>
           <wp:inline distT="0" distB="0" distL="0" distR="0">
-            <wp:extent cx="4328558" cy="2957484"/>
+            <wp:extent cx="5105400" cy="4400550"/>
             <wp:effectExtent l="19050" t="0" r="0" b="0"/>
-            <wp:docPr id="23" name="图片 23"/>
+            <wp:docPr id="2" name="图片 8"/>
             <wp:cNvGraphicFramePr>
               <a:graphicFrameLocks xmlns:a="http://schemas.openxmlformats.org/drawingml/2006/main" noChangeAspect="1"/>
             </wp:cNvGraphicFramePr>
@@ -11627,7 +11616,7 @@
               <a:graphicData uri="http://schemas.openxmlformats.org/drawingml/2006/picture">
                 <pic:pic xmlns:pic="http://schemas.openxmlformats.org/drawingml/2006/picture">
                   <pic:nvPicPr>
-                    <pic:cNvPr id="0" name="Picture 23"/>
+                    <pic:cNvPr id="0" name="Picture 8"/>
                     <pic:cNvPicPr>
                       <a:picLocks noChangeAspect="1" noChangeArrowheads="1"/>
                     </pic:cNvPicPr>
@@ -11642,7 +11631,7 @@
                   <pic:spPr bwMode="auto">
                     <a:xfrm>
                       <a:off x="0" y="0"/>
-                      <a:ext cx="4331161" cy="2959263"/>
+                      <a:ext cx="5105400" cy="4400550"/>
                     </a:xfrm>
                     <a:prstGeom prst="rect">
                       <a:avLst/>
@@ -11661,6 +11650,50 @@
           </wp:inline>
         </w:drawing>
       </w:r>
+    </w:p>
+    <w:p>
+      <w:pPr>
+        <w:pStyle w:val="7"/>
+        <w:numPr>
+          <w:ilvl w:val="5"/>
+          <w:numId w:val="1"/>
+        </w:numPr>
+        <w:adjustRightInd w:val="0"/>
+        <w:snapToGrid w:val="0"/>
+        <w:spacing w:before="0" w:after="0" w:line="240" w:lineRule="auto"/>
+        <w:rPr>
+          <w:rFonts w:hAnsi="微软雅黑" w:hint="eastAsia"/>
+          <w:b w:val="0"/>
+          <w:szCs w:val="21"/>
+        </w:rPr>
+      </w:pPr>
+      <w:r>
+        <w:rPr>
+          <w:rFonts w:hAnsi="微软雅黑" w:hint="eastAsia"/>
+          <w:b w:val="0"/>
+          <w:szCs w:val="21"/>
+        </w:rPr>
+        <w:t>报文格式</w:t>
+      </w:r>
+    </w:p>
+    <w:p>
+      <w:r>
+        <w:rPr>
+          <w:rFonts w:hint="eastAsia"/>
+        </w:rPr>
+        <w:tab/>
+      </w:r>
+      <w:r>
+        <w:rPr>
+          <w:rFonts w:hint="eastAsia"/>
+        </w:rPr>
+        <w:t>参见设计方案中的报文格式。</w:t>
+      </w:r>
+    </w:p>
+    <w:p>
+      <w:pPr>
+        <w:jc w:val="center"/>
+      </w:pPr>
     </w:p>
     <w:p>
       <w:pPr>
@@ -12227,6 +12260,7 @@
                 <w:sz w:val="18"/>
                 <w:szCs w:val="18"/>
               </w:rPr>
+              <w:lastRenderedPageBreak/>
               <w:t>I_125m_clk</w:t>
             </w:r>
           </w:p>
@@ -13549,7 +13583,6 @@
                 <w:sz w:val="18"/>
                 <w:szCs w:val="18"/>
               </w:rPr>
-              <w:lastRenderedPageBreak/>
               <w:t>O_gmii_fcs_check</w:t>
             </w:r>
           </w:p>
@@ -14445,6 +14478,7 @@
         <w:rPr>
           <w:rFonts w:hint="eastAsia"/>
         </w:rPr>
+        <w:lastRenderedPageBreak/>
         <w:t>若软件配置更新字典，则重复</w:t>
       </w:r>
       <w:r>
@@ -14681,7 +14715,6 @@
                 <w:rFonts w:ascii="Times New Roman" w:hAnsi="Times New Roman"/>
                 <w:szCs w:val="18"/>
               </w:rPr>
-              <w:lastRenderedPageBreak/>
               <w:t>地址范围</w:t>
             </w:r>
           </w:p>
@@ -15772,7 +15805,7 @@
                 <w:b/>
                 <w:noProof/>
               </w:rPr>
-              <w:t>18</w:t>
+              <w:t>16</w:t>
             </w:r>
             <w:r>
               <w:rPr>

</xml_diff>